<commit_message>
aggiornamento doc con min vertex cover
</commit_message>
<xml_diff>
--- a/Doc4_gruppo3.docx
+++ b/Doc4_gruppo3.docx
@@ -32,6 +32,7 @@
     </w:p>
     <w:p>
       <w:pPr>
+        <w:ind w:firstLine="708"/>
         <w:rPr>
           <w:rFonts w:ascii="Times New Roman" w:hAnsi="Times New Roman" w:cs="Times New Roman"/>
           <w:b/>
@@ -45,52 +46,6 @@
           <w:lang w:val="it-IT"/>
         </w:rPr>
         <w:t>ESERCIZIO 1</w:t>
-      </w:r>
-    </w:p>
-    <w:p>
-      <w:pPr>
-        <w:jc w:val="both"/>
-        <w:rPr>
-          <w:rFonts w:ascii="Times New Roman" w:hAnsi="Times New Roman" w:cs="Times New Roman"/>
-          <w:b/>
-          <w:lang w:val="it-IT"/>
-        </w:rPr>
-      </w:pPr>
-      <w:proofErr w:type="spellStart"/>
-      <w:r>
-        <w:rPr>
-          <w:rFonts w:ascii="Times New Roman" w:hAnsi="Times New Roman" w:cs="Times New Roman"/>
-          <w:b/>
-          <w:lang w:val="it-IT"/>
-        </w:rPr>
-        <w:t>Greedy</w:t>
-      </w:r>
-      <w:proofErr w:type="spellEnd"/>
-      <w:r>
-        <w:rPr>
-          <w:rFonts w:ascii="Times New Roman" w:hAnsi="Times New Roman" w:cs="Times New Roman"/>
-          <w:b/>
-          <w:lang w:val="it-IT"/>
-        </w:rPr>
-        <w:t xml:space="preserve"> </w:t>
-      </w:r>
-      <w:proofErr w:type="spellStart"/>
-      <w:r>
-        <w:rPr>
-          <w:rFonts w:ascii="Times New Roman" w:hAnsi="Times New Roman" w:cs="Times New Roman"/>
-          <w:b/>
-          <w:lang w:val="it-IT"/>
-        </w:rPr>
-        <w:t>Vertex</w:t>
-      </w:r>
-      <w:proofErr w:type="spellEnd"/>
-      <w:r>
-        <w:rPr>
-          <w:rFonts w:ascii="Times New Roman" w:hAnsi="Times New Roman" w:cs="Times New Roman"/>
-          <w:b/>
-          <w:lang w:val="it-IT"/>
-        </w:rPr>
-        <w:t xml:space="preserve"> Cover</w:t>
       </w:r>
     </w:p>
     <w:p>
@@ -103,42 +58,41 @@
           <w:lang w:val="it-IT"/>
         </w:rPr>
       </w:pPr>
-      <w:r>
-        <w:rPr>
-          <w:rFonts w:ascii="Times New Roman" w:hAnsi="Times New Roman" w:cs="Times New Roman"/>
-          <w:lang w:val="it-IT"/>
-        </w:rPr>
-        <w:t>La funzione</w:t>
-      </w:r>
-      <w:r>
-        <w:rPr>
-          <w:rFonts w:ascii="Times New Roman" w:hAnsi="Times New Roman" w:cs="Times New Roman"/>
-          <w:lang w:val="it-IT"/>
-        </w:rPr>
-        <w:t xml:space="preserve"> non prende nulla in ingresso, mentre in uscita restituisce un dizionario </w:t>
-      </w:r>
       <w:proofErr w:type="spellStart"/>
       <w:r>
         <w:rPr>
           <w:rFonts w:ascii="Times New Roman" w:hAnsi="Times New Roman" w:cs="Times New Roman"/>
-          <w:lang w:val="it-IT"/>
-        </w:rPr>
-        <w:t>vertexCover</w:t>
+          <w:b/>
+          <w:lang w:val="it-IT"/>
+        </w:rPr>
+        <w:t>Greedy</w:t>
       </w:r>
       <w:proofErr w:type="spellEnd"/>
       <w:r>
         <w:rPr>
           <w:rFonts w:ascii="Times New Roman" w:hAnsi="Times New Roman" w:cs="Times New Roman"/>
-          <w:lang w:val="it-IT"/>
-        </w:rPr>
-        <w:t xml:space="preserve"> contenente </w:t>
-      </w:r>
-      <w:r>
-        <w:rPr>
-          <w:rFonts w:ascii="Times New Roman" w:hAnsi="Times New Roman" w:cs="Times New Roman"/>
-          <w:lang w:val="it-IT"/>
-        </w:rPr>
-        <w:t>non più del doppio dei vertici rispetto alla soluzione ottima per risolvere il problema richiesto.</w:t>
+          <w:b/>
+          <w:lang w:val="it-IT"/>
+        </w:rPr>
+        <w:t xml:space="preserve"> </w:t>
+      </w:r>
+      <w:proofErr w:type="spellStart"/>
+      <w:r>
+        <w:rPr>
+          <w:rFonts w:ascii="Times New Roman" w:hAnsi="Times New Roman" w:cs="Times New Roman"/>
+          <w:b/>
+          <w:lang w:val="it-IT"/>
+        </w:rPr>
+        <w:t>Vertex</w:t>
+      </w:r>
+      <w:proofErr w:type="spellEnd"/>
+      <w:r>
+        <w:rPr>
+          <w:rFonts w:ascii="Times New Roman" w:hAnsi="Times New Roman" w:cs="Times New Roman"/>
+          <w:b/>
+          <w:lang w:val="it-IT"/>
+        </w:rPr>
+        <w:t xml:space="preserve"> Cover</w:t>
       </w:r>
     </w:p>
     <w:p>
@@ -147,6 +101,54 @@
         <w:jc w:val="both"/>
         <w:rPr>
           <w:rFonts w:ascii="Times New Roman" w:hAnsi="Times New Roman" w:cs="Times New Roman"/>
+          <w:b/>
+          <w:lang w:val="it-IT"/>
+        </w:rPr>
+      </w:pPr>
+      <w:r>
+        <w:rPr>
+          <w:rFonts w:ascii="Times New Roman" w:hAnsi="Times New Roman" w:cs="Times New Roman"/>
+          <w:lang w:val="it-IT"/>
+        </w:rPr>
+        <w:t>La funzione</w:t>
+      </w:r>
+      <w:r>
+        <w:rPr>
+          <w:rFonts w:ascii="Times New Roman" w:hAnsi="Times New Roman" w:cs="Times New Roman"/>
+          <w:lang w:val="it-IT"/>
+        </w:rPr>
+        <w:t xml:space="preserve"> non prende nulla in ingresso, mentre in uscita restituisce un dizionario </w:t>
+      </w:r>
+      <w:proofErr w:type="spellStart"/>
+      <w:r>
+        <w:rPr>
+          <w:rFonts w:ascii="Times New Roman" w:hAnsi="Times New Roman" w:cs="Times New Roman"/>
+          <w:lang w:val="it-IT"/>
+        </w:rPr>
+        <w:t>vertexCover</w:t>
+      </w:r>
+      <w:proofErr w:type="spellEnd"/>
+      <w:r>
+        <w:rPr>
+          <w:rFonts w:ascii="Times New Roman" w:hAnsi="Times New Roman" w:cs="Times New Roman"/>
+          <w:lang w:val="it-IT"/>
+        </w:rPr>
+        <w:t xml:space="preserve"> contenente </w:t>
+      </w:r>
+      <w:r>
+        <w:rPr>
+          <w:rFonts w:ascii="Times New Roman" w:hAnsi="Times New Roman" w:cs="Times New Roman"/>
+          <w:lang w:val="it-IT"/>
+        </w:rPr>
+        <w:t>non più del doppio dei vertici rispetto alla soluzione ottima per risolvere il problema richiesto.</w:t>
+      </w:r>
+    </w:p>
+    <w:p>
+      <w:pPr>
+        <w:ind w:firstLine="708"/>
+        <w:jc w:val="both"/>
+        <w:rPr>
+          <w:rFonts w:ascii="Times New Roman" w:hAnsi="Times New Roman" w:cs="Times New Roman"/>
           <w:lang w:val="it-IT"/>
         </w:rPr>
       </w:pPr>
@@ -329,21 +331,7 @@
           <w:rFonts w:ascii="Times New Roman" w:hAnsi="Times New Roman" w:cs="Times New Roman"/>
           <w:lang w:val="it-IT"/>
         </w:rPr>
-        <w:t xml:space="preserve"> prende </w:t>
-      </w:r>
-      <w:r>
-        <w:rPr>
-          <w:rFonts w:ascii="Times New Roman" w:hAnsi="Times New Roman" w:cs="Times New Roman"/>
-          <w:lang w:val="it-IT"/>
-        </w:rPr>
-        <w:t xml:space="preserve">al massimo </w:t>
-      </w:r>
-      <w:r>
-        <w:rPr>
-          <w:rFonts w:ascii="Times New Roman" w:hAnsi="Times New Roman" w:cs="Times New Roman"/>
-          <w:lang w:val="it-IT"/>
-        </w:rPr>
-        <w:t xml:space="preserve">tempo del numero di archi in E </w:t>
+        <w:t xml:space="preserve"> prende al massimo tempo del numero di archi in E </w:t>
       </w:r>
       <w:proofErr w:type="spellStart"/>
       <w:r>
@@ -430,6 +418,7 @@
     </w:p>
     <w:p>
       <w:pPr>
+        <w:ind w:firstLine="708"/>
         <w:rPr>
           <w:rFonts w:ascii="Times New Roman" w:hAnsi="Times New Roman" w:cs="Times New Roman"/>
           <w:b/>
@@ -518,16 +507,107 @@
         </w:rPr>
         <w:t>.</w:t>
       </w:r>
-    </w:p>
-    <w:p>
-      <w:pPr>
-        <w:rPr>
-          <w:rFonts w:ascii="Times New Roman" w:hAnsi="Times New Roman" w:cs="Times New Roman"/>
-          <w:lang w:val="it-IT"/>
-        </w:rPr>
-      </w:pPr>
+      <w:r>
+        <w:rPr>
+          <w:rFonts w:ascii="Times New Roman" w:hAnsi="Times New Roman" w:cs="Times New Roman"/>
+          <w:lang w:val="it-IT"/>
+        </w:rPr>
+        <w:t xml:space="preserve"> Dopo una fase di inizializzazione di una lista di appoggio e variabili contatore, il ciclo viene iterato n volte, con n numero dei vertici. Ad ogni iterazione il primo arco esaminato sarà diverso in modo tale che si esaminano così n soluzioni diverse: infatti si seleziona un arco, si inserisce nella soluzione il vertice che, tra i due estremi dell’arco, ha il maggior numero di archi incidenti e poi si cancellano dalla lista tutti gli archi incidenti di quel vertice e si procede, ripetendo il procedimento fino a che la lista non rimane vuota. Quindi a questo punto la soluzione dell’ultima iterazione viene confrontata con quella all’iterazione precedente (quest’ultima vale n per la prima iterazione): se la soluzione trovata ha un numero di nodi minore di quella all’iterazione precedente allora viene salvata e si ricomincia. Alla fine viene restituita la soluzione che contiene il minor numero di vertici.</w:t>
+      </w:r>
+    </w:p>
+    <w:p>
+      <w:pPr>
+        <w:rPr>
+          <w:rFonts w:ascii="Times New Roman" w:hAnsi="Times New Roman" w:cs="Times New Roman"/>
+          <w:lang w:val="it-IT"/>
+        </w:rPr>
+      </w:pPr>
+      <w:r>
+        <w:rPr>
+          <w:rFonts w:ascii="Times New Roman" w:hAnsi="Times New Roman" w:cs="Times New Roman"/>
+          <w:lang w:val="it-IT"/>
+        </w:rPr>
+        <w:tab/>
+      </w:r>
+      <w:r>
+        <w:rPr>
+          <w:rFonts w:ascii="Times New Roman" w:hAnsi="Times New Roman" w:cs="Times New Roman"/>
+          <w:lang w:val="it-IT"/>
+        </w:rPr>
+        <w:t>La creazione del dizionario di appoggio iniziale ha complessità O(n), mentre la creazione della lista di appoggio contenente gli archi (che viene creata n volte) prende tempo</w:t>
+      </w:r>
+      <w:r>
+        <w:rPr>
+          <w:rFonts w:ascii="Times New Roman" w:hAnsi="Times New Roman" w:cs="Times New Roman"/>
+          <w:lang w:val="it-IT"/>
+        </w:rPr>
+        <w:t xml:space="preserve"> O(m) con m numero degli archi. Il </w:t>
+      </w:r>
+      <w:proofErr w:type="spellStart"/>
+      <w:r>
+        <w:rPr>
+          <w:rFonts w:ascii="Times New Roman" w:hAnsi="Times New Roman" w:cs="Times New Roman"/>
+          <w:lang w:val="it-IT"/>
+        </w:rPr>
+        <w:t>while</w:t>
+      </w:r>
+      <w:proofErr w:type="spellEnd"/>
+      <w:r>
+        <w:rPr>
+          <w:rFonts w:ascii="Times New Roman" w:hAnsi="Times New Roman" w:cs="Times New Roman"/>
+          <w:lang w:val="it-IT"/>
+        </w:rPr>
+        <w:t xml:space="preserve"> viene ripetuto al massimo m volte ed all’interno per ogni arco si cercano gli archi incidenti, per eliminarli, iterando sulla lista degli archi, che la prima volta sarà grande m, ma poi sarà sempre più piccola. Solo quando viene trovata una soluzione migliore </w:t>
+      </w:r>
+      <w:r>
+        <w:rPr>
+          <w:rFonts w:ascii="Times New Roman" w:hAnsi="Times New Roman" w:cs="Times New Roman"/>
+          <w:lang w:val="it-IT"/>
+        </w:rPr>
+        <w:t xml:space="preserve">di quelle trovate fino a quel momento, si salva il dizionario in un nuovo dizionario con all’interno al massimo n vertici. La complessità finale è </w:t>
+      </w:r>
+      <w:proofErr w:type="gramStart"/>
+      <w:r>
+        <w:rPr>
+          <w:rFonts w:ascii="Times New Roman" w:hAnsi="Times New Roman" w:cs="Times New Roman"/>
+          <w:lang w:val="it-IT"/>
+        </w:rPr>
+        <w:t>O(</w:t>
+      </w:r>
+      <w:proofErr w:type="gramEnd"/>
+      <w:r>
+        <w:rPr>
+          <w:rFonts w:ascii="Times New Roman" w:hAnsi="Times New Roman" w:cs="Times New Roman"/>
+          <w:lang w:val="it-IT"/>
+        </w:rPr>
+        <w:t>n(m^2 +1)) poiché si è notato che l’ultima operazione accade molto raramente.</w:t>
+      </w:r>
       <w:bookmarkStart w:id="0" w:name="_GoBack"/>
       <w:bookmarkEnd w:id="0"/>
+    </w:p>
+    <w:p>
+      <w:pPr>
+        <w:ind w:firstLine="708"/>
+        <w:rPr>
+          <w:rFonts w:ascii="Times New Roman" w:hAnsi="Times New Roman" w:cs="Times New Roman"/>
+          <w:lang w:val="it-IT"/>
+        </w:rPr>
+      </w:pPr>
+      <w:r>
+        <w:rPr>
+          <w:rFonts w:ascii="Times New Roman" w:hAnsi="Times New Roman" w:cs="Times New Roman"/>
+          <w:lang w:val="it-IT"/>
+        </w:rPr>
+        <w:t>La soluzione trovata per le prove effettuate restituisce sempre il minimo del numero dei vertici, ma potrebbe non farlo in alcuni casi, non essendo un algoritmo di ricerca esaustiva, poiché non vengono controllate tutte le combinazioni sugli archi, ma solo sui vertici.</w:t>
+      </w:r>
+    </w:p>
+    <w:p>
+      <w:pPr>
+        <w:rPr>
+          <w:rFonts w:ascii="Times New Roman" w:hAnsi="Times New Roman" w:cs="Times New Roman"/>
+          <w:lang w:val="it-IT"/>
+        </w:rPr>
+      </w:pPr>
     </w:p>
     <w:p>
       <w:pPr>

</xml_diff>